<commit_message>
updated weekly report 7
</commit_message>
<xml_diff>
--- a/Weekly-Reports/Weekly-Report-7.docx
+++ b/Weekly-Reports/Weekly-Report-7.docx
@@ -1,6 +1,6 @@
 
 <file path=word/document.xml><?xml version="1.0" encoding="utf-8"?>
-<w:document xmlns:mv="urn:schemas-microsoft-com:mac:vml" xmlns:mo="http://schemas.microsoft.com/office/mac/office/2008/main" xmlns:ve="http://schemas.openxmlformats.org/markup-compatibility/2006" xmlns:o="urn:schemas-microsoft-com:office:office" xmlns:r="http://schemas.openxmlformats.org/officeDocument/2006/relationships" xmlns:m="http://schemas.openxmlformats.org/officeDocument/2006/math" xmlns:v="urn:schemas-microsoft-com:vml" xmlns:w10="urn:schemas-microsoft-com:office:word" xmlns:w="http://schemas.openxmlformats.org/wordprocessingml/2006/main" xmlns:wne="http://schemas.microsoft.com/office/word/2006/wordml" xmlns:wp="http://schemas.openxmlformats.org/drawingml/2006/wordprocessingDrawing" ve:Ignorable="mv" ve:PreserveAttributes="mv:*">
+<w:document xmlns:ve="http://schemas.openxmlformats.org/markup-compatibility/2006" xmlns:o="urn:schemas-microsoft-com:office:office" xmlns:r="http://schemas.openxmlformats.org/officeDocument/2006/relationships" xmlns:m="http://schemas.openxmlformats.org/officeDocument/2006/math" xmlns:v="urn:schemas-microsoft-com:vml" xmlns:wp="http://schemas.openxmlformats.org/drawingml/2006/wordprocessingDrawing" xmlns:w10="urn:schemas-microsoft-com:office:word" xmlns:w="http://schemas.openxmlformats.org/wordprocessingml/2006/main" xmlns:wne="http://schemas.microsoft.com/office/word/2006/wordml">
   <w:body>
     <w:sdt>
       <w:sdtPr>
@@ -288,7 +288,7 @@
               <w:noProof/>
             </w:rPr>
             <w:pict>
-              <v:shapetype id="_x0000_t185" coordsize="21600,21600" o:spt="185" adj="3600" path="m@0,0nfqx0@0l0@2qy@0,21600em@1,0nfqx21600@0l21600@2qy@1,21600em@0,0nsqx0@0l0@2qy@0,21600l@1,21600qx21600@2l21600@0qy@1,0xe" filled="f">
+              <v:shapetype id="_x0000_t185" coordsize="21600,21600" o:spt="185" adj="3600" path="m@0,nfqx0@0l0@2qy@0,21600em@1,nfqx21600@0l21600@2qy@1,21600em@0,nsqx0@0l0@2qy@0,21600l@1,21600qx21600@2l21600@0qy@1,xe" filled="f">
                 <v:formulas>
                   <v:f eqn="val #0"/>
                   <v:f eqn="sum width 0 #0"/>
@@ -552,18 +552,7 @@
                                 <w:sz w:val="28"/>
                                 <w:szCs w:val="28"/>
                               </w:rPr>
-                              <w:t xml:space="preserve">Mr </w:t>
-                            </w:r>
-                            <w:proofErr w:type="spellStart"/>
-                            <w:r>
-                              <w:rPr>
-                                <w:rFonts w:asciiTheme="majorHAnsi" w:hAnsiTheme="majorHAnsi"/>
-                                <w:b/>
-                                <w:iCs/>
-                                <w:sz w:val="28"/>
-                                <w:szCs w:val="28"/>
-                              </w:rPr>
-                              <w:t>A</w:t>
+                              <w:t>Mr A</w:t>
                             </w:r>
                             <w:r>
                               <w:rPr>
@@ -585,7 +574,6 @@
                               </w:rPr>
                               <w:t>Makosinski</w:t>
                             </w:r>
-                            <w:proofErr w:type="spellEnd"/>
                           </w:p>
                         </w:tc>
                       </w:tr>
@@ -622,6 +610,7 @@
         <w:pStyle w:val="Heading1"/>
       </w:pPr>
       <w:r>
+        <w:lastRenderedPageBreak/>
         <w:t>Progress Report</w:t>
       </w:r>
     </w:p>
@@ -666,16 +655,11 @@
         <w:t xml:space="preserve">Machined the Sprocket couplers and </w:t>
       </w:r>
       <w:r>
-        <w:t xml:space="preserve">spacers from </w:t>
-      </w:r>
-      <w:proofErr w:type="spellStart"/>
-      <w:r>
-        <w:t>D</w:t>
+        <w:t>spacers from D</w:t>
       </w:r>
       <w:r>
         <w:t>elrin</w:t>
       </w:r>
-      <w:proofErr w:type="spellEnd"/>
     </w:p>
     <w:p>
       <w:pPr>
@@ -704,15 +688,31 @@
         </w:numPr>
       </w:pPr>
       <w:r>
-        <w:t xml:space="preserve">Built an initial circuit with the DC motors and the 5V power supply using a mechanical switch to change motor direction simultaneously (prepared the circuit to be adapted to PWM upon the arrival of the ordered </w:t>
+        <w:t>Built an initial circuit with the DC motors and the 5V power supply using a mechanical switch to change motor direction simultaneously (prepared the circuit to be adapted to PWM upon the arrival of the ordered MOSFETs)</w:t>
       </w:r>
-      <w:proofErr w:type="spellStart"/>
+    </w:p>
+    <w:p>
+      <w:pPr>
+        <w:pStyle w:val="ListParagraph"/>
+        <w:numPr>
+          <w:ilvl w:val="0"/>
+          <w:numId w:val="1"/>
+        </w:numPr>
+      </w:pPr>
       <w:r>
-        <w:t>MOSFETs</w:t>
+        <w:t>Machined the film gate mechanism</w:t>
       </w:r>
-      <w:proofErr w:type="spellEnd"/>
+    </w:p>
+    <w:p>
+      <w:pPr>
+        <w:pStyle w:val="ListParagraph"/>
+        <w:numPr>
+          <w:ilvl w:val="0"/>
+          <w:numId w:val="1"/>
+        </w:numPr>
+      </w:pPr>
       <w:r>
-        <w:t>)</w:t>
+        <w:t>Drafted drawings for the camera and LED mounts</w:t>
       </w:r>
     </w:p>
     <w:p>
@@ -739,15 +739,7 @@
     </w:p>
     <w:p>
       <w:r>
-        <w:t xml:space="preserve">We still have quite a few more parts to machine. Right now the shop is still relatively empty (very few </w:t>
-      </w:r>
-      <w:proofErr w:type="spellStart"/>
-      <w:r>
-        <w:t>Mech</w:t>
-      </w:r>
-      <w:proofErr w:type="spellEnd"/>
-      <w:r>
-        <w:t xml:space="preserve"> 400 students). I worry that when things get busier, our group will no longer be able to machine as we have already used a large amount of machine shop time.</w:t>
+        <w:t>We still have quite a few more parts to machine. Right now the shop is still relatively empty (very few Mech 400 students). I worry that when things get busier, our group will no longer be able to machine as we have already used a large amount of machine shop time.</w:t>
       </w:r>
     </w:p>
     <w:p>
@@ -768,6 +760,12 @@
       </w:r>
     </w:p>
     <w:p>
+      <w:r>
+        <w:t>After machining the film gate some issues that were not thought of before also became more apparent. One os the issues is due to the loose fitting of the pressure plate. To remedy this issue guide pins will have to be inserted in order to constrain unwanted movement of the pressure plate. However due to the time constraint of the next milestone, this issue might be pushed aside until the first protoype is made.</w:t>
+      </w:r>
+    </w:p>
+    <w:p/>
+    <w:p>
       <w:pPr>
         <w:sectPr>
           <w:pgSz w:w="12240" w:h="15840"/>
@@ -783,6 +781,7 @@
         <w:pStyle w:val="Heading1"/>
       </w:pPr>
       <w:r>
+        <w:lastRenderedPageBreak/>
         <w:t>System Diagrams</w:t>
       </w:r>
     </w:p>
@@ -794,25 +793,134 @@
         <w:t>Electronic Schematic</w:t>
       </w:r>
     </w:p>
+    <w:p/>
     <w:p>
       <w:pPr>
+        <w:jc w:val="center"/>
+        <w:sectPr>
+          <w:pgSz w:w="15840" w:h="12240" w:orient="landscape"/>
+          <w:pgMar w:top="1440" w:right="1440" w:bottom="1440" w:left="1440" w:header="708" w:footer="708" w:gutter="0"/>
+          <w:cols w:space="708"/>
+          <w:titlePg/>
+          <w:docGrid w:linePitch="360"/>
+        </w:sectPr>
+      </w:pPr>
+      <w:r>
+        <w:rPr>
+          <w:noProof/>
+        </w:rPr>
+        <w:drawing>
+          <wp:inline distT="0" distB="0" distL="0" distR="0">
+            <wp:extent cx="7440242" cy="4836805"/>
+            <wp:effectExtent l="19050" t="0" r="8308" b="0"/>
+            <wp:docPr id="1" name="Picture 1"/>
+            <wp:cNvGraphicFramePr>
+              <a:graphicFrameLocks xmlns:a="http://schemas.openxmlformats.org/drawingml/2006/main" noChangeAspect="1"/>
+            </wp:cNvGraphicFramePr>
+            <a:graphic xmlns:a="http://schemas.openxmlformats.org/drawingml/2006/main">
+              <a:graphicData uri="http://schemas.openxmlformats.org/drawingml/2006/picture">
+                <pic:pic xmlns:pic="http://schemas.openxmlformats.org/drawingml/2006/picture">
+                  <pic:nvPicPr>
+                    <pic:cNvPr id="0" name="Picture 1"/>
+                    <pic:cNvPicPr>
+                      <a:picLocks noChangeAspect="1" noChangeArrowheads="1"/>
+                    </pic:cNvPicPr>
+                  </pic:nvPicPr>
+                  <pic:blipFill>
+                    <a:blip r:embed="rId7"/>
+                    <a:srcRect/>
+                    <a:stretch>
+                      <a:fillRect/>
+                    </a:stretch>
+                  </pic:blipFill>
+                  <pic:spPr bwMode="auto">
+                    <a:xfrm>
+                      <a:off x="0" y="0"/>
+                      <a:ext cx="7440242" cy="4836805"/>
+                    </a:xfrm>
+                    <a:prstGeom prst="rect">
+                      <a:avLst/>
+                    </a:prstGeom>
+                    <a:noFill/>
+                    <a:ln w="9525">
+                      <a:noFill/>
+                      <a:miter lim="800000"/>
+                      <a:headEnd/>
+                      <a:tailEnd/>
+                    </a:ln>
+                  </pic:spPr>
+                </pic:pic>
+              </a:graphicData>
+            </a:graphic>
+          </wp:inline>
+        </w:drawing>
+      </w:r>
+    </w:p>
+    <w:p>
+      <w:pPr>
         <w:pStyle w:val="Heading2"/>
       </w:pPr>
       <w:r>
+        <w:lastRenderedPageBreak/>
         <w:t>Programming Flowchart</w:t>
       </w:r>
     </w:p>
     <w:p>
       <w:pPr>
+        <w:pStyle w:val="Heading2"/>
+      </w:pPr>
+      <w:r>
         <w:rPr>
-          <w:rFonts w:asciiTheme="majorHAnsi" w:eastAsiaTheme="majorEastAsia" w:hAnsiTheme="majorHAnsi" w:cstheme="majorBidi"/>
-          <w:b/>
-          <w:bCs/>
-          <w:color w:val="365F91" w:themeColor="accent1" w:themeShade="BF"/>
-          <w:sz w:val="28"/>
-          <w:szCs w:val="28"/>
+          <w:b w:val="0"/>
+          <w:bCs w:val="0"/>
+          <w:noProof/>
         </w:rPr>
-      </w:pPr>
+        <w:drawing>
+          <wp:inline distT="0" distB="0" distL="0" distR="0">
+            <wp:extent cx="5943600" cy="7566159"/>
+            <wp:effectExtent l="19050" t="0" r="0" b="0"/>
+            <wp:docPr id="2" name="Picture 1"/>
+            <wp:cNvGraphicFramePr>
+              <a:graphicFrameLocks xmlns:a="http://schemas.openxmlformats.org/drawingml/2006/main" noChangeAspect="1"/>
+            </wp:cNvGraphicFramePr>
+            <a:graphic xmlns:a="http://schemas.openxmlformats.org/drawingml/2006/main">
+              <a:graphicData uri="http://schemas.openxmlformats.org/drawingml/2006/picture">
+                <pic:pic xmlns:pic="http://schemas.openxmlformats.org/drawingml/2006/picture">
+                  <pic:nvPicPr>
+                    <pic:cNvPr id="0" name="Picture 1"/>
+                    <pic:cNvPicPr>
+                      <a:picLocks noChangeAspect="1" noChangeArrowheads="1"/>
+                    </pic:cNvPicPr>
+                  </pic:nvPicPr>
+                  <pic:blipFill>
+                    <a:blip r:embed="rId8"/>
+                    <a:srcRect/>
+                    <a:stretch>
+                      <a:fillRect/>
+                    </a:stretch>
+                  </pic:blipFill>
+                  <pic:spPr bwMode="auto">
+                    <a:xfrm>
+                      <a:off x="0" y="0"/>
+                      <a:ext cx="5943600" cy="7566159"/>
+                    </a:xfrm>
+                    <a:prstGeom prst="rect">
+                      <a:avLst/>
+                    </a:prstGeom>
+                    <a:noFill/>
+                    <a:ln w="9525">
+                      <a:noFill/>
+                      <a:miter lim="800000"/>
+                      <a:headEnd/>
+                      <a:tailEnd/>
+                    </a:ln>
+                  </pic:spPr>
+                </pic:pic>
+              </a:graphicData>
+            </a:graphic>
+          </wp:inline>
+        </w:drawing>
+      </w:r>
       <w:r>
         <w:br w:type="page"/>
       </w:r>
@@ -822,6 +930,7 @@
         <w:pStyle w:val="Heading1"/>
       </w:pPr>
       <w:r>
+        <w:lastRenderedPageBreak/>
         <w:t xml:space="preserve">Next Week Agenda </w:t>
       </w:r>
     </w:p>
@@ -886,18 +995,6 @@
               </w:numPr>
             </w:pPr>
             <w:r>
-              <w:t>Machine the film gate</w:t>
-            </w:r>
-          </w:p>
-          <w:p>
-            <w:pPr>
-              <w:pStyle w:val="ListParagraph"/>
-              <w:numPr>
-                <w:ilvl w:val="0"/>
-                <w:numId w:val="2"/>
-              </w:numPr>
-            </w:pPr>
-            <w:r>
               <w:t>Design and model a system frame</w:t>
             </w:r>
           </w:p>
@@ -912,8 +1009,17 @@
             <w:r>
               <w:t>Compose a system assembly in order to check that component dimensions for the different parts of the design all fit together properly</w:t>
             </w:r>
+          </w:p>
+          <w:p>
+            <w:pPr>
+              <w:pStyle w:val="ListParagraph"/>
+              <w:numPr>
+                <w:ilvl w:val="0"/>
+                <w:numId w:val="2"/>
+              </w:numPr>
+            </w:pPr>
             <w:r>
-              <w:t xml:space="preserve"> </w:t>
+              <w:t>Compose a circuit to run the reflectivity sensor to detect the film</w:t>
             </w:r>
           </w:p>
           <w:p>
@@ -925,7 +1031,7 @@
               </w:numPr>
             </w:pPr>
             <w:r>
-              <w:t>Compose a circuit to run the reflectivity sensor to detect the film</w:t>
+              <w:t>Work on the design report 2</w:t>
             </w:r>
           </w:p>
         </w:tc>
@@ -1070,11 +1176,15 @@
         <w:pStyle w:val="Heading1"/>
       </w:pPr>
       <w:r>
+        <w:lastRenderedPageBreak/>
         <w:t>Gantt Chart</w:t>
       </w:r>
     </w:p>
     <w:p>
       <w:r>
+        <w:rPr>
+          <w:noProof/>
+        </w:rPr>
         <w:drawing>
           <wp:anchor distT="0" distB="0" distL="114300" distR="114300" simplePos="0" relativeHeight="251662336" behindDoc="0" locked="0" layoutInCell="1" allowOverlap="1">
             <wp:simplePos x="0" y="0"/>
@@ -1109,7 +1219,7 @@
                     </pic:cNvPicPr>
                   </pic:nvPicPr>
                   <pic:blipFill>
-                    <a:blip r:embed="rId7"/>
+                    <a:blip r:embed="rId9"/>
                     <a:srcRect/>
                     <a:stretch>
                       <a:fillRect/>
@@ -1150,7 +1260,7 @@
 </file>
 
 <file path=word/numbering.xml><?xml version="1.0" encoding="utf-8"?>
-<w:numbering xmlns:mv="urn:schemas-microsoft-com:mac:vml" xmlns:mo="http://schemas.microsoft.com/office/mac/office/2008/main" xmlns:ve="http://schemas.openxmlformats.org/markup-compatibility/2006" xmlns:o="urn:schemas-microsoft-com:office:office" xmlns:r="http://schemas.openxmlformats.org/officeDocument/2006/relationships" xmlns:m="http://schemas.openxmlformats.org/officeDocument/2006/math" xmlns:v="urn:schemas-microsoft-com:vml" xmlns:w10="urn:schemas-microsoft-com:office:word" xmlns:w="http://schemas.openxmlformats.org/wordprocessingml/2006/main" xmlns:wne="http://schemas.microsoft.com/office/word/2006/wordml" xmlns:wp="http://schemas.openxmlformats.org/drawingml/2006/wordprocessingDrawing">
+<w:numbering xmlns:ve="http://schemas.openxmlformats.org/markup-compatibility/2006" xmlns:o="urn:schemas-microsoft-com:office:office" xmlns:r="http://schemas.openxmlformats.org/officeDocument/2006/relationships" xmlns:m="http://schemas.openxmlformats.org/officeDocument/2006/math" xmlns:v="urn:schemas-microsoft-com:vml" xmlns:wp="http://schemas.openxmlformats.org/drawingml/2006/wordprocessingDrawing" xmlns:w10="urn:schemas-microsoft-com:office:word" xmlns:w="http://schemas.openxmlformats.org/wordprocessingml/2006/main" xmlns:wne="http://schemas.microsoft.com/office/word/2006/wordml">
   <w:abstractNum w:abstractNumId="0">
     <w:nsid w:val="000A24AE"/>
     <w:multiLevelType w:val="hybridMultilevel"/>
@@ -1867,7 +1977,7 @@
       </w:pPr>
     </w:pPrDefault>
   </w:docDefaults>
-  <w:latentStyles w:defLockedState="0" w:defUIPriority="99" w:defSemiHidden="1" w:defUnhideWhenUsed="1" w:defQFormat="0" w:count="276">
+  <w:latentStyles w:defLockedState="0" w:defUIPriority="99" w:defSemiHidden="1" w:defUnhideWhenUsed="1" w:defQFormat="0" w:count="267">
     <w:lsdException w:name="Normal" w:semiHidden="0" w:uiPriority="0" w:unhideWhenUsed="0" w:qFormat="1"/>
     <w:lsdException w:name="heading 1" w:semiHidden="0" w:uiPriority="9" w:unhideWhenUsed="0" w:qFormat="1"/>
     <w:lsdException w:name="heading 2" w:uiPriority="9" w:qFormat="1"/>
@@ -2060,11 +2170,13 @@
   </w:style>
   <w:style w:type="character" w:default="1" w:styleId="DefaultParagraphFont">
     <w:name w:val="Default Paragraph Font"/>
+    <w:uiPriority w:val="1"/>
     <w:semiHidden/>
     <w:unhideWhenUsed/>
   </w:style>
   <w:style w:type="table" w:default="1" w:styleId="TableNormal">
     <w:name w:val="Normal Table"/>
+    <w:uiPriority w:val="99"/>
     <w:semiHidden/>
     <w:unhideWhenUsed/>
     <w:qFormat/>
@@ -2080,6 +2192,7 @@
   </w:style>
   <w:style w:type="numbering" w:default="1" w:styleId="NoList">
     <w:name w:val="No List"/>
+    <w:uiPriority w:val="99"/>
     <w:semiHidden/>
     <w:unhideWhenUsed/>
   </w:style>

</xml_diff>